<commit_message>
Add Tech docs and SS of working code
</commit_message>
<xml_diff>
--- a/20230825_ManlyJordan_1-1_TechnicalDocumentation.docx
+++ b/20230825_ManlyJordan_1-1_TechnicalDocumentation.docx
@@ -152,7 +152,18 @@
           <w:sz w:val="40"/>
           <w:szCs w:val="40"/>
         </w:rPr>
-        <w:t>Assignment 1-1</w:t>
+        <w:t xml:space="preserve">Assignment </w:t>
+      </w:r>
+      <w:r>
+        <w:rPr>
+          <w:rFonts w:ascii="Segoe UI Light" w:hAnsi="Segoe UI Light" w:cs="Segoe UI Light"/>
+          <w:b/>
+          <w:bCs/>
+          <w:color w:val="000000" w:themeColor="text1"/>
+          <w:sz w:val="40"/>
+          <w:szCs w:val="40"/>
+        </w:rPr>
+        <w:t>2-1</w:t>
       </w:r>
     </w:p>
     <w:p>
@@ -252,7 +263,7 @@
           <w:sz w:val="24"/>
           <w:szCs w:val="24"/>
         </w:rPr>
-        <w:t>August 25, 2023</w:t>
+        <w:t>September 17, 2023</w:t>
       </w:r>
     </w:p>
     <w:p>
@@ -417,7 +428,16 @@
               <w:t>202</w:t>
             </w:r>
             <w:r>
-              <w:t>3 AUG 25</w:t>
+              <w:t xml:space="preserve">3 </w:t>
+            </w:r>
+            <w:r>
+              <w:t>SEP</w:t>
+            </w:r>
+            <w:r>
+              <w:t xml:space="preserve"> </w:t>
+            </w:r>
+            <w:r>
+              <w:t>17</w:t>
             </w:r>
           </w:p>
         </w:tc>
@@ -486,47 +506,24 @@
         <w:rPr>
           <w:color w:val="000000" w:themeColor="text1"/>
         </w:rPr>
-        <w:t>Code will output three messages as follows:</w:t>
-      </w:r>
-    </w:p>
-    <w:p>
-      <w:pPr>
+        <w:t xml:space="preserve">Code will </w:t>
+      </w:r>
+      <w:r>
         <w:rPr>
           <w:color w:val="000000" w:themeColor="text1"/>
         </w:rPr>
-      </w:pPr>
+        <w:t xml:space="preserve">convert user inputted temperature in degrees Celsius to degrees </w:t>
+      </w:r>
+      <w:proofErr w:type="spellStart"/>
+      <w:proofErr w:type="gramStart"/>
       <w:r>
         <w:rPr>
           <w:color w:val="000000" w:themeColor="text1"/>
         </w:rPr>
-        <w:t>Welcome to Java</w:t>
-      </w:r>
-    </w:p>
-    <w:p>
-      <w:pPr>
-        <w:rPr>
-          <w:color w:val="000000" w:themeColor="text1"/>
-        </w:rPr>
-      </w:pPr>
-      <w:r>
-        <w:rPr>
-          <w:color w:val="000000" w:themeColor="text1"/>
-        </w:rPr>
-        <w:t>Welcome to Computer Science</w:t>
-      </w:r>
-    </w:p>
-    <w:p>
-      <w:pPr>
-        <w:rPr>
-          <w:color w:val="000000" w:themeColor="text1"/>
-        </w:rPr>
-      </w:pPr>
-      <w:r>
-        <w:rPr>
-          <w:color w:val="000000" w:themeColor="text1"/>
-        </w:rPr>
-        <w:t>Programming is fun!</w:t>
-      </w:r>
+        <w:t>fahreinheit</w:t>
+      </w:r>
+      <w:proofErr w:type="spellEnd"/>
+      <w:proofErr w:type="gramEnd"/>
     </w:p>
     <w:p>
       <w:pPr>
@@ -562,40 +559,82 @@
         <w:rPr>
           <w:color w:val="1F3864" w:themeColor="accent1" w:themeShade="80"/>
         </w:rPr>
-        <w:t>Print Welcome to Java</w:t>
-      </w:r>
-    </w:p>
-    <w:p>
-      <w:pPr>
+        <w:t xml:space="preserve">Initialize scanner object to receive user </w:t>
+      </w:r>
+      <w:proofErr w:type="gramStart"/>
+      <w:r>
         <w:rPr>
           <w:color w:val="1F3864" w:themeColor="accent1" w:themeShade="80"/>
         </w:rPr>
-      </w:pPr>
-      <w:r>
+        <w:t>input</w:t>
+      </w:r>
+      <w:proofErr w:type="gramEnd"/>
+    </w:p>
+    <w:p>
+      <w:pPr>
         <w:rPr>
           <w:color w:val="1F3864" w:themeColor="accent1" w:themeShade="80"/>
         </w:rPr>
-        <w:t>Print Welcome to Computer Science</w:t>
-      </w:r>
-    </w:p>
-    <w:p>
-      <w:pPr>
+      </w:pPr>
+      <w:r>
         <w:rPr>
           <w:color w:val="1F3864" w:themeColor="accent1" w:themeShade="80"/>
         </w:rPr>
-      </w:pPr>
-      <w:r>
+        <w:t>Feed double user input into temperature conversion formula</w:t>
+      </w:r>
+    </w:p>
+    <w:p>
+      <w:pPr>
         <w:rPr>
           <w:color w:val="1F3864" w:themeColor="accent1" w:themeShade="80"/>
         </w:rPr>
-        <w:t>Print Programming is fun!</w:t>
-      </w:r>
-    </w:p>
-    <w:p>
-      <w:pPr>
+      </w:pPr>
+      <w:r>
         <w:rPr>
           <w:color w:val="1F3864" w:themeColor="accent1" w:themeShade="80"/>
         </w:rPr>
+        <w:t xml:space="preserve">Try/Finally statement to close scanner object and prevent memory </w:t>
+      </w:r>
+      <w:proofErr w:type="gramStart"/>
+      <w:r>
+        <w:rPr>
+          <w:color w:val="1F3864" w:themeColor="accent1" w:themeShade="80"/>
+        </w:rPr>
+        <w:t>leakage</w:t>
+      </w:r>
+      <w:proofErr w:type="gramEnd"/>
+    </w:p>
+    <w:p>
+      <w:pPr>
+        <w:rPr>
+          <w:color w:val="1F3864" w:themeColor="accent1" w:themeShade="80"/>
+        </w:rPr>
+      </w:pPr>
+      <w:r>
+        <w:rPr>
+          <w:color w:val="1F3864" w:themeColor="accent1" w:themeShade="80"/>
+        </w:rPr>
+        <w:t>Print “Here is your temperature in freedom units.”</w:t>
+      </w:r>
+    </w:p>
+    <w:p>
+      <w:pPr>
+        <w:rPr>
+          <w:color w:val="1F3864" w:themeColor="accent1" w:themeShade="80"/>
+        </w:rPr>
+      </w:pPr>
+      <w:r>
+        <w:rPr>
+          <w:color w:val="1F3864" w:themeColor="accent1" w:themeShade="80"/>
+        </w:rPr>
+        <w:t>Print(temperature in degrees fahreinheit</w:t>
+      </w:r>
+    </w:p>
+    <w:p>
+      <w:pPr>
+        <w:rPr>
+          <w:color w:val="1F3864" w:themeColor="accent1" w:themeShade="80"/>
+        </w:rPr>
       </w:pPr>
     </w:p>
     <w:p>
@@ -603,7 +642,6 @@
         <w:pStyle w:val="Heading2"/>
       </w:pPr>
       <w:r>
-        <w:lastRenderedPageBreak/>
         <w:t>Screenshot of working code</w:t>
       </w:r>
     </w:p>
@@ -613,52 +651,37 @@
           <w:color w:val="1F3864" w:themeColor="accent1" w:themeShade="80"/>
         </w:rPr>
       </w:pPr>
-      <w:r>
-        <w:rPr>
-          <w:noProof/>
+    </w:p>
+    <w:p>
+      <w:pPr>
+        <w:pStyle w:val="ListParagraph"/>
+        <w:numPr>
+          <w:ilvl w:val="0"/>
+          <w:numId w:val="4"/>
+        </w:numPr>
+        <w:rPr>
           <w:color w:val="1F3864" w:themeColor="accent1" w:themeShade="80"/>
         </w:rPr>
-        <w:drawing>
-          <wp:inline distT="0" distB="0" distL="0" distR="0" wp14:anchorId="54B323FF" wp14:editId="52D7DA75">
-            <wp:extent cx="5943600" cy="4501515"/>
-            <wp:effectExtent l="0" t="0" r="0" b="0"/>
-            <wp:docPr id="152014698" name="Picture 2" descr="A computer screen shot of a program&#10;&#10;Description automatically generated"/>
-            <wp:cNvGraphicFramePr>
-              <a:graphicFrameLocks xmlns:a="http://schemas.openxmlformats.org/drawingml/2006/main" noChangeAspect="1"/>
-            </wp:cNvGraphicFramePr>
-            <a:graphic xmlns:a="http://schemas.openxmlformats.org/drawingml/2006/main">
-              <a:graphicData uri="http://schemas.openxmlformats.org/drawingml/2006/picture">
-                <pic:pic xmlns:pic="http://schemas.openxmlformats.org/drawingml/2006/picture">
-                  <pic:nvPicPr>
-                    <pic:cNvPr id="152014698" name="Picture 2" descr="A computer screen shot of a program&#10;&#10;Description automatically generated"/>
-                    <pic:cNvPicPr/>
-                  </pic:nvPicPr>
-                  <pic:blipFill>
-                    <a:blip r:embed="rId12" cstate="print">
-                      <a:extLst>
-                        <a:ext uri="{28A0092B-C50C-407E-A947-70E740481C1C}">
-                          <a14:useLocalDpi xmlns:a14="http://schemas.microsoft.com/office/drawing/2010/main" val="0"/>
-                        </a:ext>
-                      </a:extLst>
-                    </a:blip>
-                    <a:stretch>
-                      <a:fillRect/>
-                    </a:stretch>
-                  </pic:blipFill>
-                  <pic:spPr>
-                    <a:xfrm>
-                      <a:off x="0" y="0"/>
-                      <a:ext cx="5943600" cy="4501515"/>
-                    </a:xfrm>
-                    <a:prstGeom prst="rect">
-                      <a:avLst/>
-                    </a:prstGeom>
-                  </pic:spPr>
-                </pic:pic>
-              </a:graphicData>
-            </a:graphic>
-          </wp:inline>
-        </w:drawing>
+      </w:pPr>
+      <w:r>
+        <w:rPr>
+          <w:color w:val="1F3864" w:themeColor="accent1" w:themeShade="80"/>
+        </w:rPr>
+        <w:t xml:space="preserve">Can be found in </w:t>
+      </w:r>
+      <w:proofErr w:type="spellStart"/>
+      <w:r>
+        <w:rPr>
+          <w:color w:val="1F3864" w:themeColor="accent1" w:themeShade="80"/>
+        </w:rPr>
+        <w:t>github</w:t>
+      </w:r>
+      <w:proofErr w:type="spellEnd"/>
+      <w:r>
+        <w:rPr>
+          <w:color w:val="1F3864" w:themeColor="accent1" w:themeShade="80"/>
+        </w:rPr>
+        <w:t xml:space="preserve"> repo folder Module2_1</w:t>
       </w:r>
     </w:p>
     <w:sectPr>
@@ -1012,6 +1035,119 @@
       </w:rPr>
     </w:lvl>
   </w:abstractNum>
+  <w:abstractNum w:abstractNumId="3" w15:restartNumberingAfterBreak="0">
+    <w:nsid w:val="6643579C"/>
+    <w:multiLevelType w:val="hybridMultilevel"/>
+    <w:tmpl w:val="E73A4910"/>
+    <w:lvl w:ilvl="0" w:tplc="0B24E8EA">
+      <w:start w:val="2023"/>
+      <w:numFmt w:val="bullet"/>
+      <w:lvlText w:val="-"/>
+      <w:lvlJc w:val="left"/>
+      <w:pPr>
+        <w:ind w:left="720" w:hanging="360"/>
+      </w:pPr>
+      <w:rPr>
+        <w:rFonts w:ascii="Segoe UI" w:eastAsiaTheme="minorHAnsi" w:hAnsi="Segoe UI" w:cs="Segoe UI" w:hint="default"/>
+      </w:rPr>
+    </w:lvl>
+    <w:lvl w:ilvl="1" w:tplc="04090003" w:tentative="1">
+      <w:start w:val="1"/>
+      <w:numFmt w:val="bullet"/>
+      <w:lvlText w:val="o"/>
+      <w:lvlJc w:val="left"/>
+      <w:pPr>
+        <w:ind w:left="1440" w:hanging="360"/>
+      </w:pPr>
+      <w:rPr>
+        <w:rFonts w:ascii="Courier New" w:hAnsi="Courier New" w:cs="Courier New" w:hint="default"/>
+      </w:rPr>
+    </w:lvl>
+    <w:lvl w:ilvl="2" w:tplc="04090005" w:tentative="1">
+      <w:start w:val="1"/>
+      <w:numFmt w:val="bullet"/>
+      <w:lvlText w:val=""/>
+      <w:lvlJc w:val="left"/>
+      <w:pPr>
+        <w:ind w:left="2160" w:hanging="360"/>
+      </w:pPr>
+      <w:rPr>
+        <w:rFonts w:ascii="Wingdings" w:hAnsi="Wingdings" w:hint="default"/>
+      </w:rPr>
+    </w:lvl>
+    <w:lvl w:ilvl="3" w:tplc="04090001" w:tentative="1">
+      <w:start w:val="1"/>
+      <w:numFmt w:val="bullet"/>
+      <w:lvlText w:val=""/>
+      <w:lvlJc w:val="left"/>
+      <w:pPr>
+        <w:ind w:left="2880" w:hanging="360"/>
+      </w:pPr>
+      <w:rPr>
+        <w:rFonts w:ascii="Symbol" w:hAnsi="Symbol" w:hint="default"/>
+      </w:rPr>
+    </w:lvl>
+    <w:lvl w:ilvl="4" w:tplc="04090003" w:tentative="1">
+      <w:start w:val="1"/>
+      <w:numFmt w:val="bullet"/>
+      <w:lvlText w:val="o"/>
+      <w:lvlJc w:val="left"/>
+      <w:pPr>
+        <w:ind w:left="3600" w:hanging="360"/>
+      </w:pPr>
+      <w:rPr>
+        <w:rFonts w:ascii="Courier New" w:hAnsi="Courier New" w:cs="Courier New" w:hint="default"/>
+      </w:rPr>
+    </w:lvl>
+    <w:lvl w:ilvl="5" w:tplc="04090005" w:tentative="1">
+      <w:start w:val="1"/>
+      <w:numFmt w:val="bullet"/>
+      <w:lvlText w:val=""/>
+      <w:lvlJc w:val="left"/>
+      <w:pPr>
+        <w:ind w:left="4320" w:hanging="360"/>
+      </w:pPr>
+      <w:rPr>
+        <w:rFonts w:ascii="Wingdings" w:hAnsi="Wingdings" w:hint="default"/>
+      </w:rPr>
+    </w:lvl>
+    <w:lvl w:ilvl="6" w:tplc="04090001" w:tentative="1">
+      <w:start w:val="1"/>
+      <w:numFmt w:val="bullet"/>
+      <w:lvlText w:val=""/>
+      <w:lvlJc w:val="left"/>
+      <w:pPr>
+        <w:ind w:left="5040" w:hanging="360"/>
+      </w:pPr>
+      <w:rPr>
+        <w:rFonts w:ascii="Symbol" w:hAnsi="Symbol" w:hint="default"/>
+      </w:rPr>
+    </w:lvl>
+    <w:lvl w:ilvl="7" w:tplc="04090003" w:tentative="1">
+      <w:start w:val="1"/>
+      <w:numFmt w:val="bullet"/>
+      <w:lvlText w:val="o"/>
+      <w:lvlJc w:val="left"/>
+      <w:pPr>
+        <w:ind w:left="5760" w:hanging="360"/>
+      </w:pPr>
+      <w:rPr>
+        <w:rFonts w:ascii="Courier New" w:hAnsi="Courier New" w:cs="Courier New" w:hint="default"/>
+      </w:rPr>
+    </w:lvl>
+    <w:lvl w:ilvl="8" w:tplc="04090005" w:tentative="1">
+      <w:start w:val="1"/>
+      <w:numFmt w:val="bullet"/>
+      <w:lvlText w:val=""/>
+      <w:lvlJc w:val="left"/>
+      <w:pPr>
+        <w:ind w:left="6480" w:hanging="360"/>
+      </w:pPr>
+      <w:rPr>
+        <w:rFonts w:ascii="Wingdings" w:hAnsi="Wingdings" w:hint="default"/>
+      </w:rPr>
+    </w:lvl>
+  </w:abstractNum>
   <w:num w:numId="1" w16cid:durableId="2078671729">
     <w:abstractNumId w:val="1"/>
   </w:num>
@@ -1020,6 +1156,9 @@
   </w:num>
   <w:num w:numId="3" w16cid:durableId="1220827289">
     <w:abstractNumId w:val="2"/>
+  </w:num>
+  <w:num w:numId="4" w16cid:durableId="1350336083">
+    <w:abstractNumId w:val="3"/>
   </w:num>
 </w:numbering>
 </file>
@@ -2024,6 +2163,25 @@
 </file>
 
 <file path=customXml/item1.xml><?xml version="1.0" encoding="utf-8"?>
+<?mso-contentType ?>
+<FormTemplates xmlns="http://schemas.microsoft.com/sharepoint/v3/contenttype/forms">
+  <Display>DocumentLibraryForm</Display>
+  <Edit>DocumentLibraryForm</Edit>
+  <New>DocumentLibraryForm</New>
+</FormTemplates>
+</file>
+
+<file path=customXml/item2.xml><?xml version="1.0" encoding="utf-8"?>
+<p:properties xmlns:p="http://schemas.microsoft.com/office/2006/metadata/properties" xmlns:xsi="http://www.w3.org/2001/XMLSchema-instance" xmlns:pc="http://schemas.microsoft.com/office/infopath/2007/PartnerControls">
+  <documentManagement/>
+</p:properties>
+</file>
+
+<file path=customXml/item3.xml><?xml version="1.0" encoding="utf-8"?>
+<b:Sources xmlns:b="http://schemas.openxmlformats.org/officeDocument/2006/bibliography" xmlns="http://schemas.openxmlformats.org/officeDocument/2006/bibliography" SelectedStyle="\APASixthEditionOfficeOnline.xsl" StyleName="APA" Version="6"/>
+</file>
+
+<file path=customXml/item4.xml><?xml version="1.0" encoding="utf-8"?>
 <ct:contentTypeSchema xmlns:ct="http://schemas.microsoft.com/office/2006/metadata/contentType" xmlns:ma="http://schemas.microsoft.com/office/2006/metadata/properties/metaAttributes" ct:_="" ma:_="" ma:contentTypeName="Document" ma:contentTypeID="0x010100E84419E2E0F1E443B53B0277EBB11A0B" ma:contentTypeVersion="9" ma:contentTypeDescription="Create a new document." ma:contentTypeScope="" ma:versionID="48f9db13ee734d94552a01bad7fcf700">
   <xsd:schema xmlns:xsd="http://www.w3.org/2001/XMLSchema" xmlns:xs="http://www.w3.org/2001/XMLSchema" xmlns:p="http://schemas.microsoft.com/office/2006/metadata/properties" xmlns:ns3="dd3e9f40-835a-4052-a301-8f10629b4395" xmlns:ns4="7733b867-7e36-4772-9ada-3b48f5a22f71" targetNamespace="http://schemas.microsoft.com/office/2006/metadata/properties" ma:root="true" ma:fieldsID="7038a6b9fceb5a053c724c698b08d142" ns3:_="" ns4:_="">
     <xsd:import namespace="dd3e9f40-835a-4052-a301-8f10629b4395"/>
@@ -2220,26 +2378,32 @@
 </ct:contentTypeSchema>
 </file>
 
-<file path=customXml/item2.xml><?xml version="1.0" encoding="utf-8"?>
-<?mso-contentType ?>
-<FormTemplates xmlns="http://schemas.microsoft.com/sharepoint/v3/contenttype/forms">
-  <Display>DocumentLibraryForm</Display>
-  <Edit>DocumentLibraryForm</Edit>
-  <New>DocumentLibraryForm</New>
-</FormTemplates>
+<file path=customXml/itemProps1.xml><?xml version="1.0" encoding="utf-8"?>
+<ds:datastoreItem xmlns:ds="http://schemas.openxmlformats.org/officeDocument/2006/customXml" ds:itemID="{BAD3DEB6-0083-4513-9CC1-86816F730940}">
+  <ds:schemaRefs>
+    <ds:schemaRef ds:uri="http://schemas.microsoft.com/sharepoint/v3/contenttype/forms"/>
+  </ds:schemaRefs>
+</ds:datastoreItem>
 </file>
 
-<file path=customXml/item3.xml><?xml version="1.0" encoding="utf-8"?>
-<p:properties xmlns:p="http://schemas.microsoft.com/office/2006/metadata/properties" xmlns:xsi="http://www.w3.org/2001/XMLSchema-instance" xmlns:pc="http://schemas.microsoft.com/office/infopath/2007/PartnerControls">
-  <documentManagement/>
-</p:properties>
+<file path=customXml/itemProps2.xml><?xml version="1.0" encoding="utf-8"?>
+<ds:datastoreItem xmlns:ds="http://schemas.openxmlformats.org/officeDocument/2006/customXml" ds:itemID="{68612E98-C3FE-4882-BDA5-A479C76C2D25}">
+  <ds:schemaRefs>
+    <ds:schemaRef ds:uri="http://schemas.microsoft.com/office/2006/metadata/properties"/>
+    <ds:schemaRef ds:uri="http://schemas.microsoft.com/office/infopath/2007/PartnerControls"/>
+  </ds:schemaRefs>
+</ds:datastoreItem>
 </file>
 
-<file path=customXml/item4.xml><?xml version="1.0" encoding="utf-8"?>
-<b:Sources xmlns:b="http://schemas.openxmlformats.org/officeDocument/2006/bibliography" xmlns="http://schemas.openxmlformats.org/officeDocument/2006/bibliography" SelectedStyle="\APASixthEditionOfficeOnline.xsl" StyleName="APA" Version="6"/>
+<file path=customXml/itemProps3.xml><?xml version="1.0" encoding="utf-8"?>
+<ds:datastoreItem xmlns:ds="http://schemas.openxmlformats.org/officeDocument/2006/customXml" ds:itemID="{036BF671-75BA-4921-86B3-184B1A3C75F7}">
+  <ds:schemaRefs>
+    <ds:schemaRef ds:uri="http://schemas.openxmlformats.org/officeDocument/2006/bibliography"/>
+  </ds:schemaRefs>
+</ds:datastoreItem>
 </file>
 
-<file path=customXml/itemProps1.xml><?xml version="1.0" encoding="utf-8"?>
+<file path=customXml/itemProps4.xml><?xml version="1.0" encoding="utf-8"?>
 <ds:datastoreItem xmlns:ds="http://schemas.openxmlformats.org/officeDocument/2006/customXml" ds:itemID="{4837FCC9-F755-451B-A80B-DF9AC534FECB}">
   <ds:schemaRefs>
     <ds:schemaRef ds:uri="http://schemas.microsoft.com/office/2006/metadata/contentType"/>
@@ -2256,29 +2420,4 @@
     <ds:schemaRef ds:uri="http://schemas.microsoft.com/internal/obd"/>
   </ds:schemaRefs>
 </ds:datastoreItem>
-</file>
-
-<file path=customXml/itemProps2.xml><?xml version="1.0" encoding="utf-8"?>
-<ds:datastoreItem xmlns:ds="http://schemas.openxmlformats.org/officeDocument/2006/customXml" ds:itemID="{BAD3DEB6-0083-4513-9CC1-86816F730940}">
-  <ds:schemaRefs>
-    <ds:schemaRef ds:uri="http://schemas.microsoft.com/sharepoint/v3/contenttype/forms"/>
-  </ds:schemaRefs>
-</ds:datastoreItem>
-</file>
-
-<file path=customXml/itemProps3.xml><?xml version="1.0" encoding="utf-8"?>
-<ds:datastoreItem xmlns:ds="http://schemas.openxmlformats.org/officeDocument/2006/customXml" ds:itemID="{68612E98-C3FE-4882-BDA5-A479C76C2D25}">
-  <ds:schemaRefs>
-    <ds:schemaRef ds:uri="http://schemas.microsoft.com/office/2006/metadata/properties"/>
-    <ds:schemaRef ds:uri="http://schemas.microsoft.com/office/infopath/2007/PartnerControls"/>
-  </ds:schemaRefs>
-</ds:datastoreItem>
-</file>
-
-<file path=customXml/itemProps4.xml><?xml version="1.0" encoding="utf-8"?>
-<ds:datastoreItem xmlns:ds="http://schemas.openxmlformats.org/officeDocument/2006/customXml" ds:itemID="{036BF671-75BA-4921-86B3-184B1A3C75F7}">
-  <ds:schemaRefs>
-    <ds:schemaRef ds:uri="http://schemas.openxmlformats.org/officeDocument/2006/bibliography"/>
-  </ds:schemaRefs>
-</ds:datastoreItem>
 </file>
</xml_diff>